<commit_message>
Scenarios finished for now
</commit_message>
<xml_diff>
--- a/Scenarios/Berkay/Scenarios.docx
+++ b/Scenarios/Berkay/Scenarios.docx
@@ -1594,17 +1594,7 @@
                 <w:szCs w:val="18"/>
                 <w:lang w:eastAsia="tr-TR"/>
               </w:rPr>
-              <w:t xml:space="preserve"> </w:t>
-            </w:r>
-            <w:r>
-              <w:rPr>
-                <w:rFonts w:ascii="Agency FB" w:eastAsia="Times New Roman" w:hAnsi="Agency FB" w:cs="Calibri"/>
-                <w:b/>
-                <w:sz w:val="22"/>
-                <w:szCs w:val="18"/>
-                <w:lang w:eastAsia="tr-TR"/>
-              </w:rPr>
-              <w:t xml:space="preserve">as Registered User </w:t>
+              <w:t xml:space="preserve"> as Registered User </w:t>
             </w:r>
           </w:p>
         </w:tc>
@@ -1776,31 +1766,7 @@
                 <w:szCs w:val="18"/>
                 <w:lang w:eastAsia="tr-TR"/>
               </w:rPr>
-              <w:t xml:space="preserve">Berkay opens up his browser to </w:t>
-            </w:r>
-            <w:r>
-              <w:rPr>
-                <w:rFonts w:ascii="Agency FB" w:eastAsia="Times New Roman" w:hAnsi="Agency FB" w:cs="Calibri"/>
-                <w:szCs w:val="18"/>
-                <w:lang w:eastAsia="tr-TR"/>
-              </w:rPr>
-              <w:t>check</w:t>
-            </w:r>
-            <w:r>
-              <w:rPr>
-                <w:rFonts w:ascii="Agency FB" w:eastAsia="Times New Roman" w:hAnsi="Agency FB" w:cs="Calibri"/>
-                <w:szCs w:val="18"/>
-                <w:lang w:eastAsia="tr-TR"/>
-              </w:rPr>
-              <w:t xml:space="preserve"> </w:t>
-            </w:r>
-            <w:r>
-              <w:rPr>
-                <w:rFonts w:ascii="Agency FB" w:eastAsia="Times New Roman" w:hAnsi="Agency FB" w:cs="Calibri"/>
-                <w:szCs w:val="18"/>
-                <w:lang w:eastAsia="tr-TR"/>
-              </w:rPr>
-              <w:t xml:space="preserve">some feedback to his </w:t>
+              <w:t xml:space="preserve">Berkay opens up his browser to check some feedback to his </w:t>
             </w:r>
             <w:proofErr w:type="spellStart"/>
             <w:proofErr w:type="gramStart"/>
@@ -1810,15 +1776,7 @@
                 <w:szCs w:val="18"/>
                 <w:lang w:eastAsia="tr-TR"/>
               </w:rPr>
-              <w:t>survey</w:t>
-            </w:r>
-            <w:r>
-              <w:rPr>
-                <w:rFonts w:ascii="Agency FB" w:eastAsia="Times New Roman" w:hAnsi="Agency FB" w:cs="Calibri"/>
-                <w:szCs w:val="18"/>
-                <w:lang w:eastAsia="tr-TR"/>
-              </w:rPr>
-              <w:t>.He</w:t>
+              <w:t>survey.He</w:t>
             </w:r>
             <w:proofErr w:type="spellEnd"/>
             <w:proofErr w:type="gramEnd"/>
@@ -1828,15 +1786,7 @@
                 <w:szCs w:val="18"/>
                 <w:lang w:eastAsia="tr-TR"/>
               </w:rPr>
-              <w:t xml:space="preserve"> enters the SURVEYSYSTEM and he</w:t>
-            </w:r>
-            <w:r>
-              <w:rPr>
-                <w:rFonts w:ascii="Agency FB" w:eastAsia="Times New Roman" w:hAnsi="Agency FB" w:cs="Calibri"/>
-                <w:szCs w:val="18"/>
-                <w:lang w:eastAsia="tr-TR"/>
-              </w:rPr>
-              <w:t xml:space="preserve"> entered his login credentials and clicks login.</w:t>
+              <w:t xml:space="preserve"> enters the SURVEYSYSTEM and he entered his login credentials and clicks login.</w:t>
             </w:r>
           </w:p>
           <w:p>
@@ -1861,15 +1811,7 @@
                 <w:szCs w:val="18"/>
                 <w:lang w:eastAsia="tr-TR"/>
               </w:rPr>
-              <w:t>Berkay clicks on the profile button and the profile page loaded on the SURVEYSYSTEM</w:t>
-            </w:r>
-            <w:r>
-              <w:rPr>
-                <w:rFonts w:ascii="Agency FB" w:eastAsia="Times New Roman" w:hAnsi="Agency FB" w:cs="Calibri"/>
-                <w:szCs w:val="18"/>
-                <w:lang w:eastAsia="tr-TR"/>
-              </w:rPr>
-              <w:t>.</w:t>
+              <w:t>Berkay clicks on the profile button and the profile page loaded on the SURVEYSYSTEM.</w:t>
             </w:r>
           </w:p>
           <w:p>
@@ -1912,23 +1854,7 @@
                 <w:szCs w:val="18"/>
                 <w:lang w:eastAsia="tr-TR"/>
               </w:rPr>
-              <w:t xml:space="preserve"> Surveys section </w:t>
-            </w:r>
-            <w:r>
-              <w:rPr>
-                <w:rFonts w:ascii="Agency FB" w:eastAsia="Times New Roman" w:hAnsi="Agency FB" w:cs="Calibri"/>
-                <w:szCs w:val="18"/>
-                <w:lang w:eastAsia="tr-TR"/>
-              </w:rPr>
-              <w:t xml:space="preserve">and the surveys </w:t>
-            </w:r>
-            <w:r>
-              <w:rPr>
-                <w:rFonts w:ascii="Agency FB" w:eastAsia="Times New Roman" w:hAnsi="Agency FB" w:cs="Calibri"/>
-                <w:szCs w:val="18"/>
-                <w:lang w:eastAsia="tr-TR"/>
-              </w:rPr>
-              <w:t xml:space="preserve">berkay created is shown. </w:t>
+              <w:t xml:space="preserve"> Surveys section and the surveys berkay created is shown. </w:t>
             </w:r>
           </w:p>
           <w:p>
@@ -1953,15 +1879,7 @@
                 <w:szCs w:val="18"/>
                 <w:lang w:eastAsia="tr-TR"/>
               </w:rPr>
-              <w:t xml:space="preserve">Berkay </w:t>
-            </w:r>
-            <w:r>
-              <w:rPr>
-                <w:rFonts w:ascii="Agency FB" w:eastAsia="Times New Roman" w:hAnsi="Agency FB" w:cs="Calibri"/>
-                <w:szCs w:val="18"/>
-                <w:lang w:eastAsia="tr-TR"/>
-              </w:rPr>
-              <w:t xml:space="preserve">can see how many people completed his survey next to the survey he wants but he </w:t>
+              <w:t xml:space="preserve">Berkay can see how many people completed his survey next to the survey he wants but he </w:t>
             </w:r>
             <w:proofErr w:type="gramStart"/>
             <w:r>
@@ -2030,23 +1948,7 @@
                 <w:szCs w:val="18"/>
                 <w:lang w:eastAsia="tr-TR"/>
               </w:rPr>
-              <w:t xml:space="preserve">Berkay </w:t>
-            </w:r>
-            <w:r>
-              <w:rPr>
-                <w:rFonts w:ascii="Agency FB" w:eastAsia="Times New Roman" w:hAnsi="Agency FB" w:cs="Calibri"/>
-                <w:szCs w:val="18"/>
-                <w:lang w:eastAsia="tr-TR"/>
-              </w:rPr>
-              <w:t>looked into the statistics of his survey and noticed all of the participants answered same on the first question</w:t>
-            </w:r>
-            <w:r>
-              <w:rPr>
-                <w:rFonts w:ascii="Agency FB" w:eastAsia="Times New Roman" w:hAnsi="Agency FB" w:cs="Calibri"/>
-                <w:szCs w:val="18"/>
-                <w:lang w:eastAsia="tr-TR"/>
-              </w:rPr>
-              <w:t>.</w:t>
+              <w:t>Berkay looked into the statistics of his survey and noticed all of the participants answered same on the first question.</w:t>
             </w:r>
           </w:p>
           <w:p>
@@ -2244,17 +2146,7 @@
                 <w:szCs w:val="18"/>
                 <w:lang w:eastAsia="tr-TR"/>
               </w:rPr>
-              <w:t>Favorite Survey</w:t>
-            </w:r>
-            <w:r>
-              <w:rPr>
-                <w:rFonts w:ascii="Agency FB" w:eastAsia="Times New Roman" w:hAnsi="Agency FB" w:cs="Calibri"/>
-                <w:b/>
-                <w:sz w:val="22"/>
-                <w:szCs w:val="18"/>
-                <w:lang w:eastAsia="tr-TR"/>
-              </w:rPr>
-              <w:t xml:space="preserve"> as Registered User </w:t>
+              <w:t xml:space="preserve">Favorite Survey as Registered User </w:t>
             </w:r>
           </w:p>
         </w:tc>
@@ -2426,15 +2318,7 @@
                 <w:szCs w:val="18"/>
                 <w:lang w:eastAsia="tr-TR"/>
               </w:rPr>
-              <w:t xml:space="preserve">Berkay opens up his browser to check some </w:t>
-            </w:r>
-            <w:r>
-              <w:rPr>
-                <w:rFonts w:ascii="Agency FB" w:eastAsia="Times New Roman" w:hAnsi="Agency FB" w:cs="Calibri"/>
-                <w:szCs w:val="18"/>
-                <w:lang w:eastAsia="tr-TR"/>
-              </w:rPr>
-              <w:t xml:space="preserve">surveys </w:t>
+              <w:t xml:space="preserve">Berkay opens up his browser to check some surveys </w:t>
             </w:r>
             <w:proofErr w:type="spellStart"/>
             <w:proofErr w:type="gramStart"/>
@@ -2444,15 +2328,7 @@
                 <w:szCs w:val="18"/>
                 <w:lang w:eastAsia="tr-TR"/>
               </w:rPr>
-              <w:t>online</w:t>
-            </w:r>
-            <w:r>
-              <w:rPr>
-                <w:rFonts w:ascii="Agency FB" w:eastAsia="Times New Roman" w:hAnsi="Agency FB" w:cs="Calibri"/>
-                <w:szCs w:val="18"/>
-                <w:lang w:eastAsia="tr-TR"/>
-              </w:rPr>
-              <w:t>.He</w:t>
+              <w:t>online.He</w:t>
             </w:r>
             <w:proofErr w:type="spellEnd"/>
             <w:proofErr w:type="gramEnd"/>
@@ -2462,15 +2338,7 @@
                 <w:szCs w:val="18"/>
                 <w:lang w:eastAsia="tr-TR"/>
               </w:rPr>
-              <w:t xml:space="preserve"> enters the SURVEYSYSTEM</w:t>
-            </w:r>
-            <w:r>
-              <w:rPr>
-                <w:rFonts w:ascii="Agency FB" w:eastAsia="Times New Roman" w:hAnsi="Agency FB" w:cs="Calibri"/>
-                <w:szCs w:val="18"/>
-                <w:lang w:eastAsia="tr-TR"/>
-              </w:rPr>
-              <w:t>.</w:t>
+              <w:t xml:space="preserve"> enters the SURVEYSYSTEM.</w:t>
             </w:r>
           </w:p>
           <w:p>
@@ -2495,15 +2363,7 @@
                 <w:szCs w:val="18"/>
                 <w:lang w:eastAsia="tr-TR"/>
               </w:rPr>
-              <w:t>Berk</w:t>
-            </w:r>
-            <w:r>
-              <w:rPr>
-                <w:rFonts w:ascii="Agency FB" w:eastAsia="Times New Roman" w:hAnsi="Agency FB" w:cs="Calibri"/>
-                <w:szCs w:val="18"/>
-                <w:lang w:eastAsia="tr-TR"/>
-              </w:rPr>
-              <w:t>ay wants to check all of the new surveys on the SURVEYSYSTEM so he just clicks on the search bar without writing anything to search.</w:t>
+              <w:t>Berkay wants to check all of the new surveys on the SURVEYSYSTEM so he just clicks on the search bar without writing anything to search.</w:t>
             </w:r>
           </w:p>
           <w:p>
@@ -2611,23 +2471,7 @@
                 <w:szCs w:val="18"/>
                 <w:lang w:eastAsia="tr-TR"/>
               </w:rPr>
-              <w:t>Berkay</w:t>
-            </w:r>
-            <w:r>
-              <w:rPr>
-                <w:rFonts w:ascii="Agency FB" w:eastAsia="Times New Roman" w:hAnsi="Agency FB" w:cs="Calibri"/>
-                <w:szCs w:val="18"/>
-                <w:lang w:eastAsia="tr-TR"/>
-              </w:rPr>
-              <w:t xml:space="preserve"> entered his log</w:t>
-            </w:r>
-            <w:r>
-              <w:rPr>
-                <w:rFonts w:ascii="Agency FB" w:eastAsia="Times New Roman" w:hAnsi="Agency FB" w:cs="Calibri"/>
-                <w:szCs w:val="18"/>
-                <w:lang w:eastAsia="tr-TR"/>
-              </w:rPr>
-              <w:t xml:space="preserve">in credentials and clicks login on the </w:t>
+              <w:t xml:space="preserve">Berkay entered his login credentials and clicks login on the </w:t>
             </w:r>
             <w:proofErr w:type="spellStart"/>
             <w:r>
@@ -2756,15 +2600,7 @@
           <w:sz w:val="32"/>
         </w:rPr>
         <w:lastRenderedPageBreak/>
-        <w:t>Favorite(Save) Survey</w:t>
-      </w:r>
-      <w:r>
-        <w:rPr>
-          <w:rFonts w:ascii="Agency FB" w:hAnsi="Agency FB"/>
-          <w:b/>
-          <w:sz w:val="32"/>
-        </w:rPr>
-        <w:t>2</w:t>
+        <w:t>Favorite(Save) Survey2</w:t>
       </w:r>
     </w:p>
     <w:tbl>
@@ -3068,15 +2904,7 @@
                 <w:szCs w:val="18"/>
                 <w:lang w:eastAsia="tr-TR"/>
               </w:rPr>
-              <w:t xml:space="preserve">Berkay </w:t>
-            </w:r>
-            <w:r>
-              <w:rPr>
-                <w:rFonts w:ascii="Agency FB" w:eastAsia="Times New Roman" w:hAnsi="Agency FB" w:cs="Calibri"/>
-                <w:szCs w:val="18"/>
-                <w:lang w:eastAsia="tr-TR"/>
-              </w:rPr>
-              <w:t xml:space="preserve">clicks on the link a friend </w:t>
+              <w:t xml:space="preserve">Berkay clicks on the link a friend </w:t>
             </w:r>
             <w:proofErr w:type="gramStart"/>
             <w:r>
@@ -3094,31 +2922,7 @@
                 <w:szCs w:val="18"/>
                 <w:lang w:eastAsia="tr-TR"/>
               </w:rPr>
-              <w:t xml:space="preserve"> to him and with that link</w:t>
-            </w:r>
-            <w:r>
-              <w:rPr>
-                <w:rFonts w:ascii="Agency FB" w:eastAsia="Times New Roman" w:hAnsi="Agency FB" w:cs="Calibri"/>
-                <w:szCs w:val="18"/>
-                <w:lang w:eastAsia="tr-TR"/>
-              </w:rPr>
-              <w:t xml:space="preserve"> the SURVEYSYSTEM</w:t>
-            </w:r>
-            <w:r>
-              <w:rPr>
-                <w:rFonts w:ascii="Agency FB" w:eastAsia="Times New Roman" w:hAnsi="Agency FB" w:cs="Calibri"/>
-                <w:szCs w:val="18"/>
-                <w:lang w:eastAsia="tr-TR"/>
-              </w:rPr>
-              <w:t xml:space="preserve"> opens in the browser</w:t>
-            </w:r>
-            <w:r>
-              <w:rPr>
-                <w:rFonts w:ascii="Agency FB" w:eastAsia="Times New Roman" w:hAnsi="Agency FB" w:cs="Calibri"/>
-                <w:szCs w:val="18"/>
-                <w:lang w:eastAsia="tr-TR"/>
-              </w:rPr>
-              <w:t>.</w:t>
+              <w:t xml:space="preserve"> to him and with that link the SURVEYSYSTEM opens in the browser.</w:t>
             </w:r>
           </w:p>
           <w:p>
@@ -3143,15 +2947,7 @@
                 <w:szCs w:val="18"/>
                 <w:lang w:eastAsia="tr-TR"/>
               </w:rPr>
-              <w:t>Berk</w:t>
-            </w:r>
-            <w:r>
-              <w:rPr>
-                <w:rFonts w:ascii="Agency FB" w:eastAsia="Times New Roman" w:hAnsi="Agency FB" w:cs="Calibri"/>
-                <w:szCs w:val="18"/>
-                <w:lang w:eastAsia="tr-TR"/>
-              </w:rPr>
-              <w:t xml:space="preserve">ay is directed to the shared surveys page by the </w:t>
+              <w:t xml:space="preserve">Berkay is directed to the shared surveys page by the </w:t>
             </w:r>
             <w:proofErr w:type="spellStart"/>
             <w:r>
@@ -3287,7 +3083,7 @@
           <w:b/>
           <w:sz w:val="32"/>
         </w:rPr>
-        <w:t xml:space="preserve"> Survey2</w:t>
+        <w:t xml:space="preserve"> Survey</w:t>
       </w:r>
     </w:p>
     <w:tbl>
@@ -3922,8 +3718,691 @@
               </w:rPr>
               <w:t>.</w:t>
             </w:r>
+          </w:p>
+        </w:tc>
+      </w:tr>
+    </w:tbl>
+    <w:p>
+      <w:pPr>
+        <w:ind w:firstLine="0"/>
+      </w:pPr>
+    </w:p>
+    <w:p>
+      <w:pPr>
+        <w:ind w:firstLine="0"/>
+        <w:rPr>
+          <w:rFonts w:ascii="Agency FB" w:hAnsi="Agency FB"/>
+          <w:b/>
+          <w:sz w:val="32"/>
+        </w:rPr>
+      </w:pPr>
+      <w:r>
+        <w:rPr>
+          <w:rFonts w:ascii="Agency FB" w:hAnsi="Agency FB"/>
+          <w:b/>
+          <w:sz w:val="32"/>
+        </w:rPr>
+        <w:t>Delete my Survey</w:t>
+      </w:r>
+    </w:p>
+    <w:tbl>
+      <w:tblPr>
+        <w:tblW w:w="8475" w:type="dxa"/>
+        <w:tblBorders>
+          <w:top w:val="outset" w:sz="6" w:space="0" w:color="auto"/>
+          <w:left w:val="outset" w:sz="6" w:space="0" w:color="auto"/>
+          <w:bottom w:val="outset" w:sz="6" w:space="0" w:color="auto"/>
+          <w:right w:val="outset" w:sz="6" w:space="0" w:color="auto"/>
+        </w:tblBorders>
+        <w:tblCellMar>
+          <w:left w:w="0" w:type="dxa"/>
+          <w:right w:w="0" w:type="dxa"/>
+        </w:tblCellMar>
+        <w:tblLook w:val="04A0" w:firstRow="1" w:lastRow="0" w:firstColumn="1" w:lastColumn="0" w:noHBand="0" w:noVBand="1"/>
+      </w:tblPr>
+      <w:tblGrid>
+        <w:gridCol w:w="2127"/>
+        <w:gridCol w:w="6348"/>
+      </w:tblGrid>
+      <w:tr>
+        <w:tc>
+          <w:tcPr>
+            <w:tcW w:w="2127" w:type="dxa"/>
+            <w:tcBorders>
+              <w:top w:val="single" w:sz="18" w:space="0" w:color="auto"/>
+              <w:left w:val="nil"/>
+              <w:bottom w:val="single" w:sz="6" w:space="0" w:color="7F7F7F"/>
+              <w:right w:val="nil"/>
+            </w:tcBorders>
+            <w:shd w:val="clear" w:color="auto" w:fill="auto"/>
+            <w:hideMark/>
+          </w:tcPr>
+          <w:p>
+            <w:pPr>
+              <w:spacing w:after="0" w:afterAutospacing="1" w:line="240" w:lineRule="auto"/>
+              <w:textAlignment w:val="baseline"/>
+              <w:rPr>
+                <w:rFonts w:ascii="Agency FB" w:eastAsia="Times New Roman" w:hAnsi="Agency FB" w:cs="Times New Roman"/>
+                <w:sz w:val="32"/>
+                <w:szCs w:val="24"/>
+                <w:lang w:eastAsia="tr-TR"/>
+              </w:rPr>
+            </w:pPr>
+            <w:r>
+              <w:rPr>
+                <w:rFonts w:ascii="Agency FB" w:eastAsia="Times New Roman" w:hAnsi="Agency FB" w:cs="Calibri Light"/>
+                <w:i/>
+                <w:iCs/>
+                <w:sz w:val="22"/>
+                <w:szCs w:val="18"/>
+                <w:lang w:eastAsia="tr-TR"/>
+              </w:rPr>
+              <w:t xml:space="preserve">Scenario </w:t>
+            </w:r>
+            <w:r>
+              <w:rPr>
+                <w:rFonts w:ascii="Agency FB" w:eastAsia="Times New Roman" w:hAnsi="Agency FB" w:cs="Calibri Light"/>
+                <w:i/>
+                <w:iCs/>
+                <w:sz w:val="22"/>
+                <w:szCs w:val="18"/>
+                <w:lang w:eastAsia="tr-TR"/>
+              </w:rPr>
+              <w:t>name</w:t>
+            </w:r>
+            <w:r>
+              <w:rPr>
+                <w:rFonts w:ascii="Agency FB" w:eastAsia="Times New Roman" w:hAnsi="Agency FB" w:cs="Calibri Light"/>
+                <w:sz w:val="22"/>
+                <w:szCs w:val="18"/>
+                <w:lang w:eastAsia="tr-TR"/>
+              </w:rPr>
+              <w:t> </w:t>
+            </w:r>
+          </w:p>
+        </w:tc>
+        <w:tc>
+          <w:tcPr>
+            <w:tcW w:w="6348" w:type="dxa"/>
+            <w:tcBorders>
+              <w:top w:val="single" w:sz="18" w:space="0" w:color="auto"/>
+              <w:left w:val="nil"/>
+              <w:bottom w:val="single" w:sz="6" w:space="0" w:color="7F7F7F"/>
+              <w:right w:val="nil"/>
+            </w:tcBorders>
+            <w:shd w:val="clear" w:color="auto" w:fill="auto"/>
+            <w:hideMark/>
+          </w:tcPr>
+          <w:p>
+            <w:pPr>
+              <w:tabs>
+                <w:tab w:val="left" w:pos="705"/>
+              </w:tabs>
+              <w:spacing w:after="0" w:afterAutospacing="1" w:line="240" w:lineRule="auto"/>
+              <w:textAlignment w:val="baseline"/>
+              <w:rPr>
+                <w:rFonts w:ascii="Agency FB" w:eastAsia="Times New Roman" w:hAnsi="Agency FB" w:cs="Times New Roman"/>
+                <w:b/>
+                <w:sz w:val="32"/>
+                <w:szCs w:val="24"/>
+                <w:lang w:eastAsia="tr-TR"/>
+              </w:rPr>
+            </w:pPr>
+            <w:r>
+              <w:rPr>
+                <w:rFonts w:ascii="Agency FB" w:eastAsia="Times New Roman" w:hAnsi="Agency FB" w:cs="Calibri"/>
+                <w:sz w:val="22"/>
+                <w:szCs w:val="18"/>
+                <w:lang w:eastAsia="tr-TR"/>
+              </w:rPr>
+              <w:t> </w:t>
+            </w:r>
+            <w:r>
+              <w:rPr>
+                <w:rFonts w:ascii="Agency FB" w:eastAsia="Times New Roman" w:hAnsi="Agency FB" w:cs="Calibri"/>
+                <w:sz w:val="22"/>
+                <w:szCs w:val="18"/>
+                <w:lang w:eastAsia="tr-TR"/>
+              </w:rPr>
+              <w:tab/>
+            </w:r>
+            <w:r>
+              <w:rPr>
+                <w:rFonts w:ascii="Agency FB" w:eastAsia="Times New Roman" w:hAnsi="Agency FB" w:cs="Calibri"/>
+                <w:b/>
+                <w:sz w:val="22"/>
+                <w:szCs w:val="18"/>
+                <w:lang w:eastAsia="tr-TR"/>
+              </w:rPr>
+              <w:t>Delete my Survey</w:t>
+            </w:r>
+            <w:r>
+              <w:rPr>
+                <w:rFonts w:ascii="Agency FB" w:eastAsia="Times New Roman" w:hAnsi="Agency FB" w:cs="Calibri"/>
+                <w:b/>
+                <w:sz w:val="22"/>
+                <w:szCs w:val="18"/>
+                <w:lang w:eastAsia="tr-TR"/>
+              </w:rPr>
+              <w:t xml:space="preserve"> as Registered User </w:t>
+            </w:r>
+          </w:p>
+        </w:tc>
+      </w:tr>
+      <w:tr>
+        <w:tc>
+          <w:tcPr>
+            <w:tcW w:w="2127" w:type="dxa"/>
+            <w:tcBorders>
+              <w:top w:val="single" w:sz="6" w:space="0" w:color="7F7F7F"/>
+              <w:left w:val="nil"/>
+              <w:bottom w:val="single" w:sz="6" w:space="0" w:color="7F7F7F"/>
+              <w:right w:val="nil"/>
+            </w:tcBorders>
+            <w:shd w:val="clear" w:color="auto" w:fill="auto"/>
+            <w:hideMark/>
+          </w:tcPr>
+          <w:p>
+            <w:pPr>
+              <w:spacing w:after="0" w:afterAutospacing="1" w:line="240" w:lineRule="auto"/>
+              <w:textAlignment w:val="baseline"/>
+              <w:rPr>
+                <w:rFonts w:ascii="Agency FB" w:eastAsia="Times New Roman" w:hAnsi="Agency FB" w:cs="Times New Roman"/>
+                <w:sz w:val="32"/>
+                <w:szCs w:val="24"/>
+                <w:lang w:eastAsia="tr-TR"/>
+              </w:rPr>
+            </w:pPr>
+            <w:r>
+              <w:rPr>
+                <w:rFonts w:ascii="Agency FB" w:eastAsia="Times New Roman" w:hAnsi="Agency FB" w:cs="Calibri Light"/>
+                <w:i/>
+                <w:iCs/>
+                <w:sz w:val="22"/>
+                <w:szCs w:val="18"/>
+                <w:lang w:eastAsia="tr-TR"/>
+              </w:rPr>
+              <w:t>Participating actors</w:t>
+            </w:r>
+            <w:r>
+              <w:rPr>
+                <w:rFonts w:ascii="Agency FB" w:eastAsia="Times New Roman" w:hAnsi="Agency FB" w:cs="Calibri Light"/>
+                <w:sz w:val="22"/>
+                <w:szCs w:val="18"/>
+                <w:lang w:eastAsia="tr-TR"/>
+              </w:rPr>
+              <w:t> </w:t>
+            </w:r>
+          </w:p>
+        </w:tc>
+        <w:tc>
+          <w:tcPr>
+            <w:tcW w:w="6348" w:type="dxa"/>
+            <w:tcBorders>
+              <w:top w:val="single" w:sz="6" w:space="0" w:color="7F7F7F"/>
+              <w:left w:val="nil"/>
+              <w:bottom w:val="single" w:sz="6" w:space="0" w:color="7F7F7F"/>
+              <w:right w:val="nil"/>
+            </w:tcBorders>
+            <w:shd w:val="clear" w:color="auto" w:fill="auto"/>
+            <w:hideMark/>
+          </w:tcPr>
+          <w:p>
+            <w:pPr>
+              <w:tabs>
+                <w:tab w:val="left" w:pos="915"/>
+              </w:tabs>
+              <w:spacing w:after="0" w:afterAutospacing="1" w:line="240" w:lineRule="auto"/>
+              <w:ind w:firstLine="708"/>
+              <w:textAlignment w:val="baseline"/>
+              <w:rPr>
+                <w:rFonts w:ascii="Agency FB" w:eastAsia="Times New Roman" w:hAnsi="Agency FB" w:cstheme="minorHAnsi"/>
+                <w:szCs w:val="24"/>
+                <w:lang w:eastAsia="tr-TR"/>
+              </w:rPr>
+            </w:pPr>
+            <w:r>
+              <w:rPr>
+                <w:rFonts w:ascii="Agency FB" w:eastAsia="Times New Roman" w:hAnsi="Agency FB" w:cstheme="minorHAnsi"/>
+                <w:sz w:val="22"/>
+                <w:szCs w:val="24"/>
+                <w:lang w:eastAsia="tr-TR"/>
+              </w:rPr>
+              <w:t xml:space="preserve"> Berkay  as Registered User </w:t>
+            </w:r>
+          </w:p>
+        </w:tc>
+      </w:tr>
+      <w:tr>
+        <w:trPr>
+          <w:trHeight w:val="1260"/>
+        </w:trPr>
+        <w:tc>
+          <w:tcPr>
+            <w:tcW w:w="2127" w:type="dxa"/>
+            <w:tcBorders>
+              <w:top w:val="single" w:sz="6" w:space="0" w:color="7F7F7F"/>
+              <w:left w:val="nil"/>
+              <w:bottom w:val="single" w:sz="6" w:space="0" w:color="7F7F7F"/>
+              <w:right w:val="nil"/>
+            </w:tcBorders>
+            <w:shd w:val="clear" w:color="auto" w:fill="auto"/>
+            <w:hideMark/>
+          </w:tcPr>
+          <w:p>
+            <w:pPr>
+              <w:spacing w:after="0" w:afterAutospacing="1" w:line="240" w:lineRule="auto"/>
+              <w:textAlignment w:val="baseline"/>
+              <w:rPr>
+                <w:rFonts w:ascii="Agency FB" w:eastAsia="Times New Roman" w:hAnsi="Agency FB" w:cs="Times New Roman"/>
+                <w:sz w:val="32"/>
+                <w:szCs w:val="24"/>
+                <w:lang w:eastAsia="tr-TR"/>
+              </w:rPr>
+            </w:pPr>
+            <w:r>
+              <w:rPr>
+                <w:rFonts w:ascii="Agency FB" w:eastAsia="Times New Roman" w:hAnsi="Agency FB" w:cs="Calibri Light"/>
+                <w:i/>
+                <w:iCs/>
+                <w:sz w:val="22"/>
+                <w:szCs w:val="18"/>
+                <w:lang w:eastAsia="tr-TR"/>
+              </w:rPr>
+              <w:t>Flow of events</w:t>
+            </w:r>
+            <w:r>
+              <w:rPr>
+                <w:rFonts w:ascii="Agency FB" w:eastAsia="Times New Roman" w:hAnsi="Agency FB" w:cs="Calibri Light"/>
+                <w:sz w:val="22"/>
+                <w:szCs w:val="18"/>
+                <w:lang w:eastAsia="tr-TR"/>
+              </w:rPr>
+              <w:t> </w:t>
+            </w:r>
+          </w:p>
+        </w:tc>
+        <w:tc>
+          <w:tcPr>
+            <w:tcW w:w="6348" w:type="dxa"/>
+            <w:tcBorders>
+              <w:top w:val="single" w:sz="6" w:space="0" w:color="7F7F7F"/>
+              <w:left w:val="nil"/>
+              <w:bottom w:val="single" w:sz="6" w:space="0" w:color="7F7F7F"/>
+              <w:right w:val="nil"/>
+            </w:tcBorders>
+            <w:shd w:val="clear" w:color="auto" w:fill="auto"/>
+            <w:hideMark/>
+          </w:tcPr>
+          <w:p>
+            <w:pPr>
+              <w:pStyle w:val="ListeParagraf"/>
+              <w:numPr>
+                <w:ilvl w:val="0"/>
+                <w:numId w:val="7"/>
+              </w:numPr>
+              <w:spacing w:after="0" w:afterAutospacing="1" w:line="240" w:lineRule="auto"/>
+              <w:jc w:val="left"/>
+              <w:textAlignment w:val="baseline"/>
+              <w:rPr>
+                <w:rFonts w:ascii="Agency FB" w:eastAsia="Times New Roman" w:hAnsi="Agency FB" w:cs="Calibri"/>
+                <w:szCs w:val="18"/>
+                <w:lang w:eastAsia="tr-TR"/>
+              </w:rPr>
+            </w:pPr>
+            <w:r>
+              <w:rPr>
+                <w:rFonts w:ascii="Agency FB" w:eastAsia="Times New Roman" w:hAnsi="Agency FB" w:cs="Calibri"/>
+                <w:szCs w:val="18"/>
+                <w:lang w:eastAsia="tr-TR"/>
+              </w:rPr>
+              <w:t xml:space="preserve">Berkay opens up his browser to </w:t>
+            </w:r>
+            <w:r>
+              <w:rPr>
+                <w:rFonts w:ascii="Agency FB" w:eastAsia="Times New Roman" w:hAnsi="Agency FB" w:cs="Calibri"/>
+                <w:szCs w:val="18"/>
+                <w:lang w:eastAsia="tr-TR"/>
+              </w:rPr>
+              <w:t>delete</w:t>
+            </w:r>
+            <w:r>
+              <w:rPr>
+                <w:rFonts w:ascii="Agency FB" w:eastAsia="Times New Roman" w:hAnsi="Agency FB" w:cs="Calibri"/>
+                <w:szCs w:val="18"/>
+                <w:lang w:eastAsia="tr-TR"/>
+              </w:rPr>
+              <w:t xml:space="preserve"> the survey he posted </w:t>
+            </w:r>
+            <w:r>
+              <w:rPr>
+                <w:rFonts w:ascii="Agency FB" w:eastAsia="Times New Roman" w:hAnsi="Agency FB" w:cs="Calibri"/>
+                <w:szCs w:val="18"/>
+                <w:lang w:eastAsia="tr-TR"/>
+              </w:rPr>
+              <w:t xml:space="preserve">a month ago to get some statistics about his </w:t>
+            </w:r>
+            <w:proofErr w:type="spellStart"/>
+            <w:proofErr w:type="gramStart"/>
+            <w:r>
+              <w:rPr>
+                <w:rFonts w:ascii="Agency FB" w:eastAsia="Times New Roman" w:hAnsi="Agency FB" w:cs="Calibri"/>
+                <w:szCs w:val="18"/>
+                <w:lang w:eastAsia="tr-TR"/>
+              </w:rPr>
+              <w:t>interest</w:t>
+            </w:r>
+            <w:r>
+              <w:rPr>
+                <w:rFonts w:ascii="Agency FB" w:eastAsia="Times New Roman" w:hAnsi="Agency FB" w:cs="Calibri"/>
+                <w:szCs w:val="18"/>
+                <w:lang w:eastAsia="tr-TR"/>
+              </w:rPr>
+              <w:t>.He</w:t>
+            </w:r>
+            <w:proofErr w:type="spellEnd"/>
+            <w:proofErr w:type="gramEnd"/>
+            <w:r>
+              <w:rPr>
+                <w:rFonts w:ascii="Agency FB" w:eastAsia="Times New Roman" w:hAnsi="Agency FB" w:cs="Calibri"/>
+                <w:szCs w:val="18"/>
+                <w:lang w:eastAsia="tr-TR"/>
+              </w:rPr>
+              <w:t xml:space="preserve"> enters the </w:t>
+            </w:r>
+            <w:proofErr w:type="spellStart"/>
+            <w:r>
+              <w:rPr>
+                <w:rFonts w:ascii="Agency FB" w:eastAsia="Times New Roman" w:hAnsi="Agency FB" w:cs="Calibri"/>
+                <w:szCs w:val="18"/>
+                <w:lang w:eastAsia="tr-TR"/>
+              </w:rPr>
+              <w:t>SURVEYSYSTEM.He</w:t>
+            </w:r>
+            <w:proofErr w:type="spellEnd"/>
+            <w:r>
+              <w:rPr>
+                <w:rFonts w:ascii="Agency FB" w:eastAsia="Times New Roman" w:hAnsi="Agency FB" w:cs="Calibri"/>
+                <w:szCs w:val="18"/>
+                <w:lang w:eastAsia="tr-TR"/>
+              </w:rPr>
+              <w:t xml:space="preserve"> entered his login credentials and clicks login.</w:t>
+            </w:r>
+          </w:p>
+          <w:p>
+            <w:pPr>
+              <w:pStyle w:val="ListeParagraf"/>
+              <w:numPr>
+                <w:ilvl w:val="0"/>
+                <w:numId w:val="7"/>
+              </w:numPr>
+              <w:spacing w:after="0" w:afterAutospacing="1" w:line="240" w:lineRule="auto"/>
+              <w:jc w:val="left"/>
+              <w:textAlignment w:val="baseline"/>
+              <w:rPr>
+                <w:rFonts w:ascii="Agency FB" w:eastAsia="Times New Roman" w:hAnsi="Agency FB" w:cs="Calibri"/>
+                <w:szCs w:val="18"/>
+                <w:lang w:eastAsia="tr-TR"/>
+              </w:rPr>
+            </w:pPr>
+            <w:r>
+              <w:rPr>
+                <w:rFonts w:ascii="Agency FB" w:eastAsia="Times New Roman" w:hAnsi="Agency FB" w:cs="Calibri"/>
+                <w:szCs w:val="18"/>
+                <w:lang w:eastAsia="tr-TR"/>
+              </w:rPr>
+              <w:t xml:space="preserve">After berkay logged in </w:t>
+            </w:r>
+            <w:proofErr w:type="spellStart"/>
+            <w:r>
+              <w:rPr>
+                <w:rFonts w:ascii="Agency FB" w:eastAsia="Times New Roman" w:hAnsi="Agency FB" w:cs="Calibri"/>
+                <w:szCs w:val="18"/>
+                <w:lang w:eastAsia="tr-TR"/>
+              </w:rPr>
+              <w:t>he</w:t>
+            </w:r>
+            <w:proofErr w:type="spellEnd"/>
+            <w:r>
+              <w:rPr>
+                <w:rFonts w:ascii="Agency FB" w:eastAsia="Times New Roman" w:hAnsi="Agency FB" w:cs="Calibri"/>
+                <w:szCs w:val="18"/>
+                <w:lang w:eastAsia="tr-TR"/>
+              </w:rPr>
+              <w:t xml:space="preserve"> clicks on the Profile button on the </w:t>
+            </w:r>
+            <w:proofErr w:type="spellStart"/>
+            <w:r>
+              <w:rPr>
+                <w:rFonts w:ascii="Agency FB" w:eastAsia="Times New Roman" w:hAnsi="Agency FB" w:cs="Calibri"/>
+                <w:szCs w:val="18"/>
+                <w:lang w:eastAsia="tr-TR"/>
+              </w:rPr>
+              <w:t>navbar</w:t>
+            </w:r>
+            <w:proofErr w:type="spellEnd"/>
+            <w:r>
+              <w:rPr>
+                <w:rFonts w:ascii="Agency FB" w:eastAsia="Times New Roman" w:hAnsi="Agency FB" w:cs="Calibri"/>
+                <w:szCs w:val="18"/>
+                <w:lang w:eastAsia="tr-TR"/>
+              </w:rPr>
+              <w:t xml:space="preserve"> and profile page loaded on the screen.</w:t>
+            </w:r>
+          </w:p>
+          <w:p>
+            <w:pPr>
+              <w:pStyle w:val="ListeParagraf"/>
+              <w:numPr>
+                <w:ilvl w:val="0"/>
+                <w:numId w:val="7"/>
+              </w:numPr>
+              <w:spacing w:after="0" w:afterAutospacing="1" w:line="240" w:lineRule="auto"/>
+              <w:jc w:val="left"/>
+              <w:textAlignment w:val="baseline"/>
+              <w:rPr>
+                <w:rFonts w:ascii="Agency FB" w:eastAsia="Times New Roman" w:hAnsi="Agency FB" w:cs="Calibri"/>
+                <w:szCs w:val="18"/>
+                <w:lang w:eastAsia="tr-TR"/>
+              </w:rPr>
+            </w:pPr>
+            <w:r>
+              <w:rPr>
+                <w:rFonts w:ascii="Agency FB" w:eastAsia="Times New Roman" w:hAnsi="Agency FB" w:cs="Calibri"/>
+                <w:szCs w:val="18"/>
+                <w:lang w:eastAsia="tr-TR"/>
+              </w:rPr>
+              <w:t xml:space="preserve">Berkay clicks on </w:t>
+            </w:r>
+            <w:proofErr w:type="gramStart"/>
+            <w:r>
+              <w:rPr>
+                <w:rFonts w:ascii="Agency FB" w:eastAsia="Times New Roman" w:hAnsi="Agency FB" w:cs="Calibri"/>
+                <w:szCs w:val="18"/>
+                <w:lang w:eastAsia="tr-TR"/>
+              </w:rPr>
+              <w:t>the my</w:t>
+            </w:r>
+            <w:proofErr w:type="gramEnd"/>
+            <w:r>
+              <w:rPr>
+                <w:rFonts w:ascii="Agency FB" w:eastAsia="Times New Roman" w:hAnsi="Agency FB" w:cs="Calibri"/>
+                <w:szCs w:val="18"/>
+                <w:lang w:eastAsia="tr-TR"/>
+              </w:rPr>
+              <w:t xml:space="preserve"> Surv</w:t>
+            </w:r>
+            <w:r>
+              <w:rPr>
+                <w:rFonts w:ascii="Agency FB" w:eastAsia="Times New Roman" w:hAnsi="Agency FB" w:cs="Calibri"/>
+                <w:szCs w:val="18"/>
+                <w:lang w:eastAsia="tr-TR"/>
+              </w:rPr>
+              <w:t>eys section of his profile page.</w:t>
+            </w:r>
+          </w:p>
+          <w:p>
+            <w:pPr>
+              <w:pStyle w:val="ListeParagraf"/>
+              <w:numPr>
+                <w:ilvl w:val="0"/>
+                <w:numId w:val="7"/>
+              </w:numPr>
+              <w:spacing w:after="0" w:afterAutospacing="1" w:line="240" w:lineRule="auto"/>
+              <w:jc w:val="left"/>
+              <w:textAlignment w:val="baseline"/>
+              <w:rPr>
+                <w:rFonts w:ascii="Agency FB" w:eastAsia="Times New Roman" w:hAnsi="Agency FB" w:cs="Calibri"/>
+                <w:szCs w:val="18"/>
+                <w:lang w:eastAsia="tr-TR"/>
+              </w:rPr>
+            </w:pPr>
+            <w:r>
+              <w:rPr>
+                <w:rFonts w:ascii="Agency FB" w:eastAsia="Times New Roman" w:hAnsi="Agency FB" w:cs="Calibri"/>
+                <w:szCs w:val="18"/>
+                <w:lang w:eastAsia="tr-TR"/>
+              </w:rPr>
+              <w:t xml:space="preserve">Berkay clicks on the </w:t>
+            </w:r>
+            <w:r>
+              <w:rPr>
+                <w:rFonts w:ascii="Agency FB" w:eastAsia="Times New Roman" w:hAnsi="Agency FB" w:cs="Calibri"/>
+                <w:szCs w:val="18"/>
+                <w:lang w:eastAsia="tr-TR"/>
+              </w:rPr>
+              <w:t>delete</w:t>
+            </w:r>
+            <w:r>
+              <w:rPr>
+                <w:rFonts w:ascii="Agency FB" w:eastAsia="Times New Roman" w:hAnsi="Agency FB" w:cs="Calibri"/>
+                <w:szCs w:val="18"/>
+                <w:lang w:eastAsia="tr-TR"/>
+              </w:rPr>
+              <w:t xml:space="preserve"> button next to the survey </w:t>
+            </w:r>
+            <w:r>
+              <w:rPr>
+                <w:rFonts w:ascii="Agency FB" w:eastAsia="Times New Roman" w:hAnsi="Agency FB" w:cs="Calibri"/>
+                <w:szCs w:val="18"/>
+                <w:lang w:eastAsia="tr-TR"/>
+              </w:rPr>
+              <w:t xml:space="preserve">and </w:t>
+            </w:r>
+            <w:r>
+              <w:rPr>
+                <w:rFonts w:ascii="Agency FB" w:eastAsia="Times New Roman" w:hAnsi="Agency FB" w:cs="Calibri"/>
+                <w:szCs w:val="18"/>
+                <w:lang w:eastAsia="tr-TR"/>
+              </w:rPr>
+              <w:t xml:space="preserve">A confirmation dialog opened on the SURVEYSYSTEM asking “Are you sure to </w:t>
+            </w:r>
+            <w:r>
+              <w:rPr>
+                <w:rFonts w:ascii="Agency FB" w:eastAsia="Times New Roman" w:hAnsi="Agency FB" w:cs="Calibri"/>
+                <w:szCs w:val="18"/>
+                <w:lang w:eastAsia="tr-TR"/>
+              </w:rPr>
+              <w:t>delete</w:t>
+            </w:r>
+            <w:r>
+              <w:rPr>
+                <w:rFonts w:ascii="Agency FB" w:eastAsia="Times New Roman" w:hAnsi="Agency FB" w:cs="Calibri"/>
+                <w:szCs w:val="18"/>
+                <w:lang w:eastAsia="tr-TR"/>
+              </w:rPr>
+              <w:t xml:space="preserve"> #</w:t>
+            </w:r>
+            <w:proofErr w:type="spellStart"/>
+            <w:r>
+              <w:rPr>
+                <w:rFonts w:ascii="Agency FB" w:eastAsia="Times New Roman" w:hAnsi="Agency FB" w:cs="Calibri"/>
+                <w:szCs w:val="18"/>
+                <w:lang w:eastAsia="tr-TR"/>
+              </w:rPr>
+              <w:t>surveyname</w:t>
+            </w:r>
+            <w:proofErr w:type="spellEnd"/>
+            <w:r>
+              <w:rPr>
+                <w:rFonts w:ascii="Agency FB" w:eastAsia="Times New Roman" w:hAnsi="Agency FB" w:cs="Calibri"/>
+                <w:szCs w:val="18"/>
+                <w:lang w:eastAsia="tr-TR"/>
+              </w:rPr>
+              <w:t>?” and berkay clicks yes.</w:t>
+            </w:r>
+          </w:p>
+          <w:p>
+            <w:pPr>
+              <w:pStyle w:val="ListeParagraf"/>
+              <w:numPr>
+                <w:ilvl w:val="0"/>
+                <w:numId w:val="7"/>
+              </w:numPr>
+              <w:spacing w:after="0" w:afterAutospacing="1" w:line="240" w:lineRule="auto"/>
+              <w:jc w:val="left"/>
+              <w:textAlignment w:val="baseline"/>
+              <w:rPr>
+                <w:rFonts w:ascii="Agency FB" w:eastAsia="Times New Roman" w:hAnsi="Agency FB" w:cs="Calibri"/>
+                <w:szCs w:val="18"/>
+                <w:lang w:eastAsia="tr-TR"/>
+              </w:rPr>
+            </w:pPr>
+            <w:r>
+              <w:rPr>
+                <w:rFonts w:ascii="Agency FB" w:eastAsia="Times New Roman" w:hAnsi="Agency FB" w:cs="Calibri"/>
+                <w:szCs w:val="18"/>
+                <w:lang w:eastAsia="tr-TR"/>
+              </w:rPr>
+              <w:t xml:space="preserve">Survey </w:t>
+            </w:r>
+            <w:r>
+              <w:rPr>
+                <w:rFonts w:ascii="Agency FB" w:eastAsia="Times New Roman" w:hAnsi="Agency FB" w:cs="Calibri"/>
+                <w:szCs w:val="18"/>
+                <w:lang w:eastAsia="tr-TR"/>
+              </w:rPr>
+              <w:t>deleted</w:t>
+            </w:r>
+            <w:r>
+              <w:rPr>
+                <w:rFonts w:ascii="Agency FB" w:eastAsia="Times New Roman" w:hAnsi="Agency FB" w:cs="Calibri"/>
+                <w:szCs w:val="18"/>
+                <w:lang w:eastAsia="tr-TR"/>
+              </w:rPr>
+              <w:t xml:space="preserve"> </w:t>
+            </w:r>
+            <w:r>
+              <w:rPr>
+                <w:rFonts w:ascii="Agency FB" w:eastAsia="Times New Roman" w:hAnsi="Agency FB" w:cs="Calibri"/>
+                <w:szCs w:val="18"/>
+                <w:lang w:eastAsia="tr-TR"/>
+              </w:rPr>
+              <w:t>successfully.</w:t>
+            </w:r>
+            <w:r>
+              <w:rPr>
+                <w:rFonts w:ascii="Agency FB" w:eastAsia="Times New Roman" w:hAnsi="Agency FB" w:cs="Calibri"/>
+                <w:szCs w:val="18"/>
+                <w:lang w:eastAsia="tr-TR"/>
+              </w:rPr>
+              <w:t>.</w:t>
+            </w:r>
             <w:bookmarkStart w:id="0" w:name="_GoBack"/>
             <w:bookmarkEnd w:id="0"/>
+          </w:p>
+          <w:p>
+            <w:pPr>
+              <w:spacing w:after="0" w:afterAutospacing="1" w:line="240" w:lineRule="auto"/>
+              <w:ind w:left="1278" w:hanging="558"/>
+              <w:jc w:val="left"/>
+              <w:textAlignment w:val="baseline"/>
+              <w:rPr>
+                <w:rFonts w:ascii="Agency FB" w:eastAsia="Times New Roman" w:hAnsi="Agency FB" w:cs="Calibri"/>
+                <w:szCs w:val="18"/>
+                <w:lang w:eastAsia="tr-TR"/>
+              </w:rPr>
+            </w:pPr>
           </w:p>
         </w:tc>
       </w:tr>
@@ -4213,6 +4692,95 @@
     </w:lvl>
   </w:abstractNum>
   <w:abstractNum w:abstractNumId="3" w15:restartNumberingAfterBreak="0">
+    <w:nsid w:val="4E7E06B9"/>
+    <w:multiLevelType w:val="hybridMultilevel"/>
+    <w:tmpl w:val="B882DE94"/>
+    <w:lvl w:ilvl="0" w:tplc="2B0CD6CA">
+      <w:start w:val="1"/>
+      <w:numFmt w:val="decimal"/>
+      <w:lvlText w:val="%1."/>
+      <w:lvlJc w:val="left"/>
+      <w:pPr>
+        <w:ind w:left="1080" w:hanging="360"/>
+      </w:pPr>
+      <w:rPr>
+        <w:rFonts w:hint="default"/>
+      </w:rPr>
+    </w:lvl>
+    <w:lvl w:ilvl="1" w:tplc="041F0019" w:tentative="1">
+      <w:start w:val="1"/>
+      <w:numFmt w:val="lowerLetter"/>
+      <w:lvlText w:val="%2."/>
+      <w:lvlJc w:val="left"/>
+      <w:pPr>
+        <w:ind w:left="1800" w:hanging="360"/>
+      </w:pPr>
+    </w:lvl>
+    <w:lvl w:ilvl="2" w:tplc="041F001B" w:tentative="1">
+      <w:start w:val="1"/>
+      <w:numFmt w:val="lowerRoman"/>
+      <w:lvlText w:val="%3."/>
+      <w:lvlJc w:val="right"/>
+      <w:pPr>
+        <w:ind w:left="2520" w:hanging="180"/>
+      </w:pPr>
+    </w:lvl>
+    <w:lvl w:ilvl="3" w:tplc="041F000F" w:tentative="1">
+      <w:start w:val="1"/>
+      <w:numFmt w:val="decimal"/>
+      <w:lvlText w:val="%4."/>
+      <w:lvlJc w:val="left"/>
+      <w:pPr>
+        <w:ind w:left="3240" w:hanging="360"/>
+      </w:pPr>
+    </w:lvl>
+    <w:lvl w:ilvl="4" w:tplc="041F0019" w:tentative="1">
+      <w:start w:val="1"/>
+      <w:numFmt w:val="lowerLetter"/>
+      <w:lvlText w:val="%5."/>
+      <w:lvlJc w:val="left"/>
+      <w:pPr>
+        <w:ind w:left="3960" w:hanging="360"/>
+      </w:pPr>
+    </w:lvl>
+    <w:lvl w:ilvl="5" w:tplc="041F001B" w:tentative="1">
+      <w:start w:val="1"/>
+      <w:numFmt w:val="lowerRoman"/>
+      <w:lvlText w:val="%6."/>
+      <w:lvlJc w:val="right"/>
+      <w:pPr>
+        <w:ind w:left="4680" w:hanging="180"/>
+      </w:pPr>
+    </w:lvl>
+    <w:lvl w:ilvl="6" w:tplc="041F000F" w:tentative="1">
+      <w:start w:val="1"/>
+      <w:numFmt w:val="decimal"/>
+      <w:lvlText w:val="%7."/>
+      <w:lvlJc w:val="left"/>
+      <w:pPr>
+        <w:ind w:left="5400" w:hanging="360"/>
+      </w:pPr>
+    </w:lvl>
+    <w:lvl w:ilvl="7" w:tplc="041F0019" w:tentative="1">
+      <w:start w:val="1"/>
+      <w:numFmt w:val="lowerLetter"/>
+      <w:lvlText w:val="%8."/>
+      <w:lvlJc w:val="left"/>
+      <w:pPr>
+        <w:ind w:left="6120" w:hanging="360"/>
+      </w:pPr>
+    </w:lvl>
+    <w:lvl w:ilvl="8" w:tplc="041F001B" w:tentative="1">
+      <w:start w:val="1"/>
+      <w:numFmt w:val="lowerRoman"/>
+      <w:lvlText w:val="%9."/>
+      <w:lvlJc w:val="right"/>
+      <w:pPr>
+        <w:ind w:left="6840" w:hanging="180"/>
+      </w:pPr>
+    </w:lvl>
+  </w:abstractNum>
+  <w:abstractNum w:abstractNumId="4" w15:restartNumberingAfterBreak="0">
     <w:nsid w:val="5E052906"/>
     <w:multiLevelType w:val="hybridMultilevel"/>
     <w:tmpl w:val="B882DE94"/>
@@ -4301,7 +4869,7 @@
       </w:pPr>
     </w:lvl>
   </w:abstractNum>
-  <w:abstractNum w:abstractNumId="4" w15:restartNumberingAfterBreak="0">
+  <w:abstractNum w:abstractNumId="5" w15:restartNumberingAfterBreak="0">
     <w:nsid w:val="615E246E"/>
     <w:multiLevelType w:val="hybridMultilevel"/>
     <w:tmpl w:val="B882DE94"/>
@@ -4390,7 +4958,7 @@
       </w:pPr>
     </w:lvl>
   </w:abstractNum>
-  <w:abstractNum w:abstractNumId="5" w15:restartNumberingAfterBreak="0">
+  <w:abstractNum w:abstractNumId="6" w15:restartNumberingAfterBreak="0">
     <w:nsid w:val="7F401002"/>
     <w:multiLevelType w:val="hybridMultilevel"/>
     <w:tmpl w:val="B882DE94"/>
@@ -4480,10 +5048,10 @@
     </w:lvl>
   </w:abstractNum>
   <w:num w:numId="1">
-    <w:abstractNumId w:val="3"/>
+    <w:abstractNumId w:val="4"/>
   </w:num>
   <w:num w:numId="2">
-    <w:abstractNumId w:val="5"/>
+    <w:abstractNumId w:val="6"/>
   </w:num>
   <w:num w:numId="3">
     <w:abstractNumId w:val="0"/>
@@ -4492,10 +5060,13 @@
     <w:abstractNumId w:val="2"/>
   </w:num>
   <w:num w:numId="5">
-    <w:abstractNumId w:val="4"/>
+    <w:abstractNumId w:val="5"/>
   </w:num>
   <w:num w:numId="6">
     <w:abstractNumId w:val="1"/>
+  </w:num>
+  <w:num w:numId="7">
+    <w:abstractNumId w:val="3"/>
   </w:num>
 </w:numbering>
 </file>

</xml_diff>